<commit_message>
Updated formulas document slightly - just changed how MOM B index is written, and edited fisheries formulas too.
</commit_message>
<xml_diff>
--- a/prep/food_provision/Fisheries/fish_formulas_word.docx
+++ b/prep/food_provision/Fisheries/fish_formulas_word.docx
@@ -122,22 +122,7 @@
             <m:t>B</m:t>
           </m:r>
           <m:r>
-            <m:t>.</m:t>
-          </m:r>
-          <m:r>
-            <m:t>s</m:t>
-          </m:r>
-          <m:r>
-            <m:t>c</m:t>
-          </m:r>
-          <m:r>
-            <m:t>o</m:t>
-          </m:r>
-          <m:r>
-            <m:t>r</m:t>
-          </m:r>
-          <m:r>
-            <m:t>e</m:t>
+            <m:t>′</m:t>
           </m:r>
           <m:r>
             <m:t>=</m:t>
@@ -196,22 +181,7 @@
             <m:t>B</m:t>
           </m:r>
           <m:r>
-            <m:t>.</m:t>
-          </m:r>
-          <m:r>
-            <m:t>s</m:t>
-          </m:r>
-          <m:r>
-            <m:t>c</m:t>
-          </m:r>
-          <m:r>
-            <m:t>o</m:t>
-          </m:r>
-          <m:r>
-            <m:t>r</m:t>
-          </m:r>
-          <m:r>
-            <m:t>e</m:t>
+            <m:t>′</m:t>
           </m:r>
           <m:r>
             <m:t>=</m:t>
@@ -327,22 +297,7 @@
             <m:t>B</m:t>
           </m:r>
           <m:r>
-            <m:t>.</m:t>
-          </m:r>
-          <m:r>
-            <m:t>s</m:t>
-          </m:r>
-          <m:r>
-            <m:t>c</m:t>
-          </m:r>
-          <m:r>
-            <m:t>o</m:t>
-          </m:r>
-          <m:r>
-            <m:t>r</m:t>
-          </m:r>
-          <m:r>
-            <m:t>e</m:t>
+            <m:t>′</m:t>
           </m:r>
           <m:r>
             <m:t>=</m:t>
@@ -510,22 +465,7 @@
             <m:t>F</m:t>
           </m:r>
           <m:r>
-            <m:t>.</m:t>
-          </m:r>
-          <m:r>
-            <m:t>s</m:t>
-          </m:r>
-          <m:r>
-            <m:t>c</m:t>
-          </m:r>
-          <m:r>
-            <m:t>o</m:t>
-          </m:r>
-          <m:r>
-            <m:t>r</m:t>
-          </m:r>
-          <m:r>
-            <m:t>e</m:t>
+            <m:t>′</m:t>
           </m:r>
           <m:r>
             <m:t>=</m:t>
@@ -578,22 +518,7 @@
             <m:t>F</m:t>
           </m:r>
           <m:r>
-            <m:t>.</m:t>
-          </m:r>
-          <m:r>
-            <m:t>s</m:t>
-          </m:r>
-          <m:r>
-            <m:t>c</m:t>
-          </m:r>
-          <m:r>
-            <m:t>o</m:t>
-          </m:r>
-          <m:r>
-            <m:t>r</m:t>
-          </m:r>
-          <m:r>
-            <m:t>e</m:t>
+            <m:t>′</m:t>
           </m:r>
           <m:r>
             <m:t>=</m:t>
@@ -676,22 +601,7 @@
             <m:t>F</m:t>
           </m:r>
           <m:r>
-            <m:t>.</m:t>
-          </m:r>
-          <m:r>
-            <m:t>s</m:t>
-          </m:r>
-          <m:r>
-            <m:t>c</m:t>
-          </m:r>
-          <m:r>
-            <m:t>o</m:t>
-          </m:r>
-          <m:r>
-            <m:t>r</m:t>
-          </m:r>
-          <m:r>
-            <m:t>e</m:t>
+            <m:t>′</m:t>
           </m:r>
           <m:r>
             <m:t>=</m:t>
@@ -849,22 +759,7 @@
             <m:t>F</m:t>
           </m:r>
           <m:r>
-            <m:t>.</m:t>
-          </m:r>
-          <m:r>
-            <m:t>s</m:t>
-          </m:r>
-          <m:r>
-            <m:t>c</m:t>
-          </m:r>
-          <m:r>
-            <m:t>o</m:t>
-          </m:r>
-          <m:r>
-            <m:t>r</m:t>
-          </m:r>
-          <m:r>
-            <m:t>e</m:t>
+            <m:t>′</m:t>
           </m:r>
           <m:r>
             <m:t>,</m:t>
@@ -873,22 +768,7 @@
             <m:t>B</m:t>
           </m:r>
           <m:r>
-            <m:t>.</m:t>
-          </m:r>
-          <m:r>
-            <m:t>s</m:t>
-          </m:r>
-          <m:r>
-            <m:t>c</m:t>
-          </m:r>
-          <m:r>
-            <m:t>o</m:t>
-          </m:r>
-          <m:r>
-            <m:t>r</m:t>
-          </m:r>
-          <m:r>
-            <m:t>e</m:t>
+            <m:t>′</m:t>
           </m:r>
           <m:r>
             <m:t>)</m:t>
@@ -915,30 +795,12 @@
           <m:jc m:val="center"/>
         </m:oMathParaPr>
         <m:oMath>
-          <m:sSub>
-            <m:e>
-              <m:r>
-                <m:t>B</m:t>
-              </m:r>
-            </m:e>
-            <m:sub>
-              <m:r>
-                <m:t>s</m:t>
-              </m:r>
-              <m:r>
-                <m:t>c</m:t>
-              </m:r>
-              <m:r>
-                <m:t>o</m:t>
-              </m:r>
-              <m:r>
-                <m:t>r</m:t>
-              </m:r>
-              <m:r>
-                <m:t>e</m:t>
-              </m:r>
-            </m:sub>
-          </m:sSub>
+          <m:r>
+            <m:t>B</m:t>
+          </m:r>
+          <m:r>
+            <m:t>′</m:t>
+          </m:r>
           <m:r>
             <m:t>=</m:t>
           </m:r>
@@ -1326,30 +1188,12 @@
           <m:jc m:val="center"/>
         </m:oMathParaPr>
         <m:oMath>
-          <m:sSub>
-            <m:e>
-              <m:r>
-                <m:t>F</m:t>
-              </m:r>
-            </m:e>
-            <m:sub>
-              <m:r>
-                <m:t>s</m:t>
-              </m:r>
-              <m:r>
-                <m:t>c</m:t>
-              </m:r>
-              <m:r>
-                <m:t>o</m:t>
-              </m:r>
-              <m:r>
-                <m:t>r</m:t>
-              </m:r>
-              <m:r>
-                <m:t>e</m:t>
-              </m:r>
-            </m:sub>
-          </m:sSub>
+          <m:r>
+            <m:t>F</m:t>
+          </m:r>
+          <m:r>
+            <m:t>′</m:t>
+          </m:r>
           <m:r>
             <m:t>=</m:t>
           </m:r>
@@ -1747,37 +1591,10 @@
           <m:r>
             <m:t>S</m:t>
           </m:r>
-          <m:r>
-            <m:t>t</m:t>
-          </m:r>
-          <m:r>
-            <m:t>o</m:t>
-          </m:r>
-          <m:r>
-            <m:t>c</m:t>
-          </m:r>
-          <m:r>
-            <m:t>k</m:t>
-          </m:r>
-          <m:r>
-            <m:t>.</m:t>
-          </m:r>
-          <m:r>
-            <m:t>s</m:t>
-          </m:r>
-          <m:r>
-            <m:t>c</m:t>
-          </m:r>
-          <m:r>
-            <m:t>o</m:t>
-          </m:r>
-          <m:r>
-            <m:t>r</m:t>
-          </m:r>
           <m:sSub>
             <m:e>
               <m:r>
-                <m:t>e</m:t>
+                <m:t>S</m:t>
               </m:r>
             </m:e>
             <m:sub>
@@ -1800,31 +1617,16 @@
               <m:type m:val="bar"/>
             </m:fPr>
             <m:num>
+              <m:r>
+                <m:t>F</m:t>
+              </m:r>
               <m:sSub>
                 <m:e>
                   <m:r>
-                    <m:t>F</m:t>
+                    <m:t>′</m:t>
                   </m:r>
                 </m:e>
                 <m:sub>
-                  <m:r>
-                    <m:t>s</m:t>
-                  </m:r>
-                  <m:r>
-                    <m:t>c</m:t>
-                  </m:r>
-                  <m:r>
-                    <m:t>o</m:t>
-                  </m:r>
-                  <m:r>
-                    <m:t>r</m:t>
-                  </m:r>
-                  <m:r>
-                    <m:t>e</m:t>
-                  </m:r>
-                  <m:r>
-                    <m:t> </m:t>
-                  </m:r>
                   <m:r>
                     <m:t>j</m:t>
                   </m:r>
@@ -1839,31 +1641,16 @@
               <m:r>
                 <m:t>+</m:t>
               </m:r>
+              <m:r>
+                <m:t>B</m:t>
+              </m:r>
               <m:sSub>
                 <m:e>
                   <m:r>
-                    <m:t>B</m:t>
+                    <m:t>′</m:t>
                   </m:r>
                 </m:e>
                 <m:sub>
-                  <m:r>
-                    <m:t>s</m:t>
-                  </m:r>
-                  <m:r>
-                    <m:t>c</m:t>
-                  </m:r>
-                  <m:r>
-                    <m:t>o</m:t>
-                  </m:r>
-                  <m:r>
-                    <m:t>r</m:t>
-                  </m:r>
-                  <m:r>
-                    <m:t>e</m:t>
-                  </m:r>
-                  <m:r>
-                    <m:t> </m:t>
-                  </m:r>
                   <m:r>
                     <m:t>j</m:t>
                   </m:r>
@@ -1908,63 +1695,12 @@
             <m:t>C</m:t>
           </m:r>
           <m:r>
-            <m:t>a</m:t>
-          </m:r>
-          <m:r>
-            <m:t>t</m:t>
-          </m:r>
-          <m:r>
-            <m:t>c</m:t>
-          </m:r>
-          <m:r>
-            <m:t>h</m:t>
-          </m:r>
-          <m:r>
-            <m:t> </m:t>
-          </m:r>
-          <m:r>
-            <m:t>w</m:t>
-          </m:r>
-          <m:r>
-            <m:t>e</m:t>
-          </m:r>
-          <m:r>
-            <m:t>i</m:t>
-          </m:r>
-          <m:r>
-            <m:t>g</m:t>
-          </m:r>
-          <m:r>
-            <m:t>h</m:t>
-          </m:r>
-          <m:r>
-            <m:t>t</m:t>
-          </m:r>
-          <m:r>
-            <m:t>e</m:t>
-          </m:r>
-          <m:r>
-            <m:t>d</m:t>
-          </m:r>
-          <m:r>
-            <m:t> </m:t>
-          </m:r>
-          <m:r>
-            <m:t>s</m:t>
-          </m:r>
-          <m:r>
-            <m:t>c</m:t>
-          </m:r>
-          <m:r>
-            <m:t>o</m:t>
-          </m:r>
-          <m:r>
-            <m:t>r</m:t>
+            <m:t>W</m:t>
           </m:r>
           <m:sSub>
             <m:e>
               <m:r>
-                <m:t>e</m:t>
+                <m:t>S</m:t>
               </m:r>
             </m:e>
             <m:sub>
@@ -1993,49 +1729,154 @@
               <m:type m:val="bar"/>
             </m:fPr>
             <m:num>
-              <m:r>
-                <m:t>C</m:t>
-              </m:r>
-              <m:r>
-                <m:t>a</m:t>
-              </m:r>
-              <m:r>
-                <m:t>t</m:t>
-              </m:r>
-              <m:r>
-                <m:t>c</m:t>
-              </m:r>
-              <m:r>
-                <m:t>h</m:t>
-              </m:r>
-              <m:r>
-                <m:t> </m:t>
-              </m:r>
-              <m:r>
-                <m:t>p</m:t>
-              </m:r>
-              <m:r>
-                <m:t>e</m:t>
-              </m:r>
-              <m:r>
-                <m:t>r</m:t>
-              </m:r>
-              <m:r>
-                <m:t> </m:t>
-              </m:r>
-              <m:r>
-                <m:t>a</m:t>
-              </m:r>
-              <m:r>
-                <m:t>r</m:t>
-              </m:r>
-              <m:r>
-                <m:t>e</m:t>
-              </m:r>
               <m:sSub>
                 <m:e>
                   <m:r>
-                    <m:t>a</m:t>
+                    <m:t>C</m:t>
+                  </m:r>
+                </m:e>
+                <m:sub>
+                  <m:r>
+                    <m:t>C</m:t>
+                  </m:r>
+                  <m:r>
+                    <m:t>,</m:t>
+                  </m:r>
+                  <m:r>
+                    <m:t>i</m:t>
+                  </m:r>
+                  <m:r>
+                    <m:t>,</m:t>
+                  </m:r>
+                  <m:r>
+                    <m:t>j</m:t>
+                  </m:r>
+                  <m:r>
+                    <m:t>,</m:t>
+                  </m:r>
+                  <m:r>
+                    <m:t>k</m:t>
+                  </m:r>
+                </m:sub>
+              </m:sSub>
+            </m:num>
+            <m:den>
+              <m:sSub>
+                <m:e>
+                  <m:r>
+                    <m:t>C</m:t>
+                  </m:r>
+                </m:e>
+                <m:sub>
+                  <m:r>
+                    <m:t>R</m:t>
+                  </m:r>
+                  <m:r>
+                    <m:t>,</m:t>
+                  </m:r>
+                  <m:r>
+                    <m:t>j</m:t>
+                  </m:r>
+                  <m:r>
+                    <m:t>,</m:t>
+                  </m:r>
+                  <m:r>
+                    <m:t>k</m:t>
+                  </m:r>
+                </m:sub>
+              </m:sSub>
+            </m:den>
+          </m:f>
+          <m:r>
+            <m:t>*</m:t>
+          </m:r>
+          <m:r>
+            <m:t>S</m:t>
+          </m:r>
+          <m:sSub>
+            <m:e>
+              <m:r>
+                <m:t>S</m:t>
+              </m:r>
+            </m:e>
+            <m:sub>
+              <m:r>
+                <m:t>j</m:t>
+              </m:r>
+              <m:r>
+                <m:t>,</m:t>
+              </m:r>
+              <m:r>
+                <m:t>k</m:t>
+              </m:r>
+            </m:sub>
+          </m:sSub>
+        </m:oMath>
+      </m:oMathPara>
+    </w:p>
+    <w:p>
+      <w:pPr>
+        <w:pStyle w:val="Heading2"/>
+      </w:pPr>
+      <w:bookmarkStart w:id="28" w:name="final-fisheries-score"/>
+      <w:r>
+        <w:t xml:space="preserve">Final fisheries score</w:t>
+      </w:r>
+      <w:bookmarkEnd w:id="28"/>
+    </w:p>
+    <w:p>
+      <w:pPr>
+        <w:pStyle w:val="FirstParagraph"/>
+      </w:pPr>
+      <w:r>
+        <w:t xml:space="preserve">Catch proportion for a single stock, or a weight:</w:t>
+      </w:r>
+    </w:p>
+    <w:p>
+      <w:pPr>
+        <w:pStyle w:val="BodyText"/>
+      </w:pPr>
+      <m:oMathPara>
+        <m:oMathParaPr>
+          <m:jc m:val="center"/>
+        </m:oMathParaPr>
+        <m:oMath>
+          <m:sSub>
+            <m:e>
+              <m:r>
+                <m:t>w</m:t>
+              </m:r>
+            </m:e>
+            <m:sub>
+              <m:r>
+                <m:t>i</m:t>
+              </m:r>
+              <m:r>
+                <m:t>,</m:t>
+              </m:r>
+              <m:r>
+                <m:t>j</m:t>
+              </m:r>
+              <m:r>
+                <m:t>,</m:t>
+              </m:r>
+              <m:r>
+                <m:t>k</m:t>
+              </m:r>
+            </m:sub>
+          </m:sSub>
+          <m:r>
+            <m:t>=</m:t>
+          </m:r>
+          <m:f>
+            <m:fPr>
+              <m:type m:val="bar"/>
+            </m:fPr>
+            <m:num>
+              <m:sSub>
+                <m:e>
+                  <m:r>
+                    <m:t>C</m:t>
                   </m:r>
                 </m:e>
                 <m:sub>
@@ -2059,65 +1900,17 @@
             </m:num>
             <m:den>
               <m:r>
-                <m:t>C</m:t>
-              </m:r>
-              <m:r>
-                <m:t>a</m:t>
-              </m:r>
-              <m:r>
-                <m:t>t</m:t>
-              </m:r>
-              <m:r>
-                <m:t>c</m:t>
-              </m:r>
-              <m:r>
-                <m:t>h</m:t>
-              </m:r>
-              <m:r>
-                <m:t> </m:t>
-              </m:r>
-              <m:r>
-                <m:t>p</m:t>
-              </m:r>
-              <m:r>
-                <m:t>e</m:t>
-              </m:r>
-              <m:r>
-                <m:t>r</m:t>
-              </m:r>
-              <m:r>
-                <m:t> </m:t>
-              </m:r>
-              <m:r>
-                <m:t>a</m:t>
-              </m:r>
-              <m:r>
-                <m:t>r</m:t>
-              </m:r>
-              <m:r>
-                <m:t>e</m:t>
+                <m:t>∑</m:t>
               </m:r>
               <m:sSub>
                 <m:e>
                   <m:r>
-                    <m:t>a</m:t>
+                    <m:t>C</m:t>
                   </m:r>
                 </m:e>
                 <m:sub>
                   <m:r>
-                    <m:t>m</m:t>
-                  </m:r>
-                  <m:r>
-                    <m:t>a</m:t>
-                  </m:r>
-                  <m:r>
-                    <m:t>x</m:t>
-                  </m:r>
-                  <m:r>
-                    <m:t>,</m:t>
-                  </m:r>
-                  <m:r>
-                    <m:t>j</m:t>
+                    <m:t>i</m:t>
                   </m:r>
                   <m:r>
                     <m:t>,</m:t>
@@ -2129,69 +1922,8 @@
               </m:sSub>
             </m:den>
           </m:f>
-          <m:r>
-            <m:t>*</m:t>
-          </m:r>
-          <m:r>
-            <m:t>S</m:t>
-          </m:r>
-          <m:r>
-            <m:t>t</m:t>
-          </m:r>
-          <m:r>
-            <m:t>o</m:t>
-          </m:r>
-          <m:r>
-            <m:t>c</m:t>
-          </m:r>
-          <m:r>
-            <m:t>k</m:t>
-          </m:r>
-          <m:r>
-            <m:t> </m:t>
-          </m:r>
-          <m:r>
-            <m:t>s</m:t>
-          </m:r>
-          <m:r>
-            <m:t>c</m:t>
-          </m:r>
-          <m:r>
-            <m:t>o</m:t>
-          </m:r>
-          <m:r>
-            <m:t>r</m:t>
-          </m:r>
-          <m:sSub>
-            <m:e>
-              <m:r>
-                <m:t>e</m:t>
-              </m:r>
-            </m:e>
-            <m:sub>
-              <m:r>
-                <m:t>j</m:t>
-              </m:r>
-              <m:r>
-                <m:t>,</m:t>
-              </m:r>
-              <m:r>
-                <m:t>k</m:t>
-              </m:r>
-            </m:sub>
-          </m:sSub>
         </m:oMath>
       </m:oMathPara>
-    </w:p>
-    <w:p>
-      <w:pPr>
-        <w:pStyle w:val="Heading2"/>
-      </w:pPr>
-      <w:bookmarkStart w:id="28" w:name="final-fisheries-score"/>
-      <w:r>
-        <w:t xml:space="preserve">Final fisheries score</w:t>
-      </w:r>
-      <w:bookmarkEnd w:id="28"/>
     </w:p>
     <w:p>
       <w:pPr>
@@ -2202,52 +1934,10 @@
           <m:jc m:val="center"/>
         </m:oMathParaPr>
         <m:oMath>
-          <m:r>
-            <m:t>F</m:t>
-          </m:r>
-          <m:r>
-            <m:t>i</m:t>
-          </m:r>
-          <m:r>
-            <m:t>s</m:t>
-          </m:r>
-          <m:r>
-            <m:t>h</m:t>
-          </m:r>
-          <m:r>
-            <m:t>e</m:t>
-          </m:r>
-          <m:r>
-            <m:t>r</m:t>
-          </m:r>
-          <m:r>
-            <m:t>i</m:t>
-          </m:r>
-          <m:r>
-            <m:t>e</m:t>
-          </m:r>
-          <m:r>
-            <m:t>s</m:t>
-          </m:r>
-          <m:r>
-            <m:t> </m:t>
-          </m:r>
-          <m:r>
-            <m:t>s</m:t>
-          </m:r>
-          <m:r>
-            <m:t>c</m:t>
-          </m:r>
-          <m:r>
-            <m:t>o</m:t>
-          </m:r>
-          <m:r>
-            <m:t>r</m:t>
-          </m:r>
-          <m:sSub>
+          <m:sSubSup>
             <m:e>
               <m:r>
-                <m:t>e</m:t>
+                <m:t>X</m:t>
               </m:r>
             </m:e>
             <m:sub>
@@ -2261,7 +1951,18 @@
                 <m:t>k</m:t>
               </m:r>
             </m:sub>
-          </m:sSub>
+            <m:sup>
+              <m:r>
+                <m:t>F</m:t>
+              </m:r>
+              <m:r>
+                <m:t>I</m:t>
+              </m:r>
+              <m:r>
+                <m:t>S</m:t>
+              </m:r>
+            </m:sup>
+          </m:sSubSup>
           <m:r>
             <m:t>=</m:t>
           </m:r>
@@ -2313,63 +2014,12 @@
             </m:e>
           </m:nary>
           <m:r>
-            <m:t>a</m:t>
-          </m:r>
-          <m:r>
-            <m:t>t</m:t>
-          </m:r>
-          <m:r>
-            <m:t>c</m:t>
-          </m:r>
-          <m:r>
-            <m:t>h</m:t>
-          </m:r>
-          <m:r>
-            <m:t> </m:t>
-          </m:r>
-          <m:r>
-            <m:t>w</m:t>
-          </m:r>
-          <m:r>
-            <m:t>e</m:t>
-          </m:r>
-          <m:r>
-            <m:t>i</m:t>
-          </m:r>
-          <m:r>
-            <m:t>g</m:t>
-          </m:r>
-          <m:r>
-            <m:t>h</m:t>
-          </m:r>
-          <m:r>
-            <m:t>t</m:t>
-          </m:r>
-          <m:r>
-            <m:t>e</m:t>
-          </m:r>
-          <m:r>
-            <m:t>d</m:t>
-          </m:r>
-          <m:r>
-            <m:t> </m:t>
-          </m:r>
-          <m:r>
-            <m:t>s</m:t>
-          </m:r>
-          <m:r>
-            <m:t>c</m:t>
-          </m:r>
-          <m:r>
-            <m:t>o</m:t>
-          </m:r>
-          <m:r>
-            <m:t>r</m:t>
+            <m:t>W</m:t>
           </m:r>
           <m:sSub>
             <m:e>
               <m:r>
-                <m:t>e</m:t>
+                <m:t>S</m:t>
               </m:r>
             </m:e>
             <m:sub>
@@ -2393,55 +2043,10 @@
           <m:r>
             <m:t>*</m:t>
           </m:r>
-          <m:r>
-            <m:t>c</m:t>
-          </m:r>
-          <m:r>
-            <m:t>a</m:t>
-          </m:r>
-          <m:r>
-            <m:t>t</m:t>
-          </m:r>
-          <m:r>
-            <m:t>c</m:t>
-          </m:r>
-          <m:r>
-            <m:t>h</m:t>
-          </m:r>
-          <m:r>
-            <m:t> </m:t>
-          </m:r>
-          <m:r>
-            <m:t>p</m:t>
-          </m:r>
-          <m:r>
-            <m:t>r</m:t>
-          </m:r>
-          <m:r>
-            <m:t>o</m:t>
-          </m:r>
-          <m:r>
-            <m:t>p</m:t>
-          </m:r>
-          <m:r>
-            <m:t>o</m:t>
-          </m:r>
-          <m:r>
-            <m:t>r</m:t>
-          </m:r>
-          <m:r>
-            <m:t>t</m:t>
-          </m:r>
-          <m:r>
-            <m:t>i</m:t>
-          </m:r>
-          <m:r>
-            <m:t>o</m:t>
-          </m:r>
           <m:sSub>
             <m:e>
               <m:r>
-                <m:t>n</m:t>
+                <m:t>w</m:t>
               </m:r>
             </m:e>
             <m:sub>
@@ -2490,33 +2095,35 @@
           <m:jc m:val="center"/>
         </m:oMathParaPr>
         <m:oMath>
-          <m:sSub>
+          <m:sSubSup>
             <m:e>
               <m:r>
-                <m:t>W</m:t>
+                <m:t>w</m:t>
               </m:r>
             </m:e>
             <m:sub>
               <m:r>
+                <m:t>i</m:t>
+              </m:r>
+              <m:r>
+                <m:t>,</m:t>
+              </m:r>
+              <m:r>
+                <m:t>k</m:t>
+              </m:r>
+            </m:sub>
+            <m:sup>
+              <m:r>
                 <m:t>F</m:t>
               </m:r>
               <m:r>
-                <m:t>P</m:t>
-              </m:r>
-              <m:r>
-                <m:t> </m:t>
-              </m:r>
-              <m:r>
-                <m:t>i</m:t>
-              </m:r>
-              <m:r>
-                <m:t>,</m:t>
-              </m:r>
-              <m:r>
-                <m:t>k</m:t>
-              </m:r>
-            </m:sub>
-          </m:sSub>
+                <m:t>I</m:t>
+              </m:r>
+              <m:r>
+                <m:t>S</m:t>
+              </m:r>
+            </m:sup>
+          </m:sSubSup>
           <m:r>
             <m:t>=</m:t>
           </m:r>
@@ -2525,19 +2132,16 @@
               <m:type m:val="bar"/>
             </m:fPr>
             <m:num>
+              <m:r>
+                <m:t>∑</m:t>
+              </m:r>
               <m:sSub>
                 <m:e>
                   <m:r>
-                    <m:t>P</m:t>
+                    <m:t>C</m:t>
                   </m:r>
                 </m:e>
                 <m:sub>
-                  <m:r>
-                    <m:t>F</m:t>
-                  </m:r>
-                  <m:r>
-                    <m:t> </m:t>
-                  </m:r>
                   <m:r>
                     <m:t>i</m:t>
                   </m:r>
@@ -2552,20 +2156,41 @@
             </m:num>
             <m:den>
               <m:r>
-                <m:t>(</m:t>
+                <m:t>∑</m:t>
               </m:r>
               <m:sSub>
                 <m:e>
                   <m:r>
-                    <m:t>P</m:t>
+                    <m:t>C</m:t>
                   </m:r>
                 </m:e>
                 <m:sub>
                   <m:r>
-                    <m:t>F</m:t>
+                    <m:t>i</m:t>
                   </m:r>
                   <m:r>
-                    <m:t> </m:t>
+                    <m:t>,</m:t>
+                  </m:r>
+                  <m:r>
+                    <m:t>k</m:t>
+                  </m:r>
+                </m:sub>
+              </m:sSub>
+              <m:r>
+                <m:t>+</m:t>
+              </m:r>
+              <m:sSub>
+                <m:e>
+                  <m:r>
+                    <m:t>Y</m:t>
+                  </m:r>
+                </m:e>
+                <m:sub>
+                  <m:r>
+                    <m:t>C</m:t>
+                  </m:r>
+                  <m:r>
+                    <m:t>,</m:t>
                   </m:r>
                   <m:r>
                     <m:t>i</m:t>
@@ -2578,36 +2203,6 @@
                   </m:r>
                 </m:sub>
               </m:sSub>
-              <m:r>
-                <m:t>+</m:t>
-              </m:r>
-              <m:sSub>
-                <m:e>
-                  <m:r>
-                    <m:t>P</m:t>
-                  </m:r>
-                </m:e>
-                <m:sub>
-                  <m:r>
-                    <m:t>A</m:t>
-                  </m:r>
-                  <m:r>
-                    <m:t> </m:t>
-                  </m:r>
-                  <m:r>
-                    <m:t>i</m:t>
-                  </m:r>
-                  <m:r>
-                    <m:t>,</m:t>
-                  </m:r>
-                  <m:r>
-                    <m:t>k</m:t>
-                  </m:r>
-                </m:sub>
-              </m:sSub>
-              <m:r>
-                <m:t>)</m:t>
-              </m:r>
             </m:den>
           </m:f>
         </m:oMath>
@@ -2622,67 +2217,10 @@
           <m:jc m:val="center"/>
         </m:oMathParaPr>
         <m:oMath>
-          <m:r>
-            <m:t>F</m:t>
-          </m:r>
-          <m:r>
-            <m:t>o</m:t>
-          </m:r>
-          <m:r>
-            <m:t>o</m:t>
-          </m:r>
-          <m:r>
-            <m:t>d</m:t>
-          </m:r>
-          <m:r>
-            <m:t> </m:t>
-          </m:r>
-          <m:r>
-            <m:t>p</m:t>
-          </m:r>
-          <m:r>
-            <m:t>r</m:t>
-          </m:r>
-          <m:r>
-            <m:t>o</m:t>
-          </m:r>
-          <m:r>
-            <m:t>v</m:t>
-          </m:r>
-          <m:r>
-            <m:t>i</m:t>
-          </m:r>
-          <m:r>
-            <m:t>s</m:t>
-          </m:r>
-          <m:r>
-            <m:t>i</m:t>
-          </m:r>
-          <m:r>
-            <m:t>o</m:t>
-          </m:r>
-          <m:r>
-            <m:t>n</m:t>
-          </m:r>
-          <m:r>
-            <m:t> </m:t>
-          </m:r>
-          <m:r>
-            <m:t>t</m:t>
-          </m:r>
-          <m:r>
-            <m:t>o</m:t>
-          </m:r>
-          <m:r>
-            <m:t>t</m:t>
-          </m:r>
-          <m:r>
-            <m:t>a</m:t>
-          </m:r>
-          <m:sSub>
+          <m:sSubSup>
             <m:e>
               <m:r>
-                <m:t>l</m:t>
+                <m:t>X</m:t>
               </m:r>
             </m:e>
             <m:sub>
@@ -2696,89 +2234,57 @@
                 <m:t>k</m:t>
               </m:r>
             </m:sub>
-          </m:sSub>
+            <m:sup>
+              <m:r>
+                <m:t>F</m:t>
+              </m:r>
+              <m:r>
+                <m:t>P</m:t>
+              </m:r>
+            </m:sup>
+          </m:sSubSup>
           <m:r>
             <m:t>=</m:t>
           </m:r>
           <m:r>
             <m:t>(</m:t>
           </m:r>
-          <m:sSub>
+          <m:sSubSup>
             <m:e>
               <m:r>
-                <m:t>W</m:t>
+                <m:t>w</m:t>
               </m:r>
             </m:e>
             <m:sub>
               <m:r>
+                <m:t>i</m:t>
+              </m:r>
+              <m:r>
+                <m:t>,</m:t>
+              </m:r>
+              <m:r>
+                <m:t>k</m:t>
+              </m:r>
+            </m:sub>
+            <m:sup>
+              <m:r>
                 <m:t>F</m:t>
               </m:r>
               <m:r>
-                <m:t>P</m:t>
-              </m:r>
-              <m:r>
-                <m:t> </m:t>
-              </m:r>
-              <m:r>
-                <m:t>i</m:t>
-              </m:r>
-              <m:r>
-                <m:t>,</m:t>
-              </m:r>
-              <m:r>
-                <m:t>k</m:t>
-              </m:r>
-            </m:sub>
-          </m:sSub>
+                <m:t>I</m:t>
+              </m:r>
+              <m:r>
+                <m:t>S</m:t>
+              </m:r>
+            </m:sup>
+          </m:sSubSup>
           <m:r>
             <m:t>*</m:t>
           </m:r>
-          <m:r>
-            <m:t>F</m:t>
-          </m:r>
-          <m:r>
-            <m:t>i</m:t>
-          </m:r>
-          <m:r>
-            <m:t>s</m:t>
-          </m:r>
-          <m:r>
-            <m:t>h</m:t>
-          </m:r>
-          <m:r>
-            <m:t>e</m:t>
-          </m:r>
-          <m:r>
-            <m:t>r</m:t>
-          </m:r>
-          <m:r>
-            <m:t>i</m:t>
-          </m:r>
-          <m:r>
-            <m:t>e</m:t>
-          </m:r>
-          <m:r>
-            <m:t>s</m:t>
-          </m:r>
-          <m:r>
-            <m:t> </m:t>
-          </m:r>
-          <m:r>
-            <m:t>s</m:t>
-          </m:r>
-          <m:r>
-            <m:t>c</m:t>
-          </m:r>
-          <m:r>
-            <m:t>o</m:t>
-          </m:r>
-          <m:r>
-            <m:t>r</m:t>
-          </m:r>
-          <m:sSub>
+          <m:sSubSup>
             <m:e>
               <m:r>
-                <m:t>e</m:t>
+                <m:t>X</m:t>
               </m:r>
             </m:e>
             <m:sub>
@@ -2792,7 +2298,18 @@
                 <m:t>k</m:t>
               </m:r>
             </m:sub>
-          </m:sSub>
+            <m:sup>
+              <m:r>
+                <m:t>F</m:t>
+              </m:r>
+              <m:r>
+                <m:t>I</m:t>
+              </m:r>
+              <m:r>
+                <m:t>S</m:t>
+              </m:r>
+            </m:sup>
+          </m:sSubSup>
           <m:r>
             <m:t>)</m:t>
           </m:r>
@@ -2808,91 +2325,45 @@
           <m:r>
             <m:t>−</m:t>
           </m:r>
-          <m:sSub>
+          <m:sSubSup>
             <m:e>
               <m:r>
-                <m:t>W</m:t>
+                <m:t>w</m:t>
               </m:r>
             </m:e>
             <m:sub>
               <m:r>
+                <m:t>i</m:t>
+              </m:r>
+              <m:r>
+                <m:t>,</m:t>
+              </m:r>
+              <m:r>
+                <m:t>k</m:t>
+              </m:r>
+            </m:sub>
+            <m:sup>
+              <m:r>
                 <m:t>F</m:t>
               </m:r>
               <m:r>
-                <m:t>P</m:t>
-              </m:r>
-              <m:r>
-                <m:t> </m:t>
-              </m:r>
-              <m:r>
-                <m:t>i</m:t>
-              </m:r>
-              <m:r>
-                <m:t>,</m:t>
-              </m:r>
-              <m:r>
-                <m:t>k</m:t>
-              </m:r>
-            </m:sub>
-          </m:sSub>
+                <m:t>I</m:t>
+              </m:r>
+              <m:r>
+                <m:t>S</m:t>
+              </m:r>
+            </m:sup>
+          </m:sSubSup>
           <m:r>
             <m:t>)</m:t>
           </m:r>
           <m:r>
             <m:t>*</m:t>
           </m:r>
-          <m:r>
-            <m:t>A</m:t>
-          </m:r>
-          <m:r>
-            <m:t>q</m:t>
-          </m:r>
-          <m:r>
-            <m:t>u</m:t>
-          </m:r>
-          <m:r>
-            <m:t>a</m:t>
-          </m:r>
-          <m:r>
-            <m:t>c</m:t>
-          </m:r>
-          <m:r>
-            <m:t>u</m:t>
-          </m:r>
-          <m:r>
-            <m:t>l</m:t>
-          </m:r>
-          <m:r>
-            <m:t>t</m:t>
-          </m:r>
-          <m:r>
-            <m:t>u</m:t>
-          </m:r>
-          <m:r>
-            <m:t>r</m:t>
-          </m:r>
-          <m:r>
-            <m:t>e</m:t>
-          </m:r>
-          <m:r>
-            <m:t> </m:t>
-          </m:r>
-          <m:r>
-            <m:t>s</m:t>
-          </m:r>
-          <m:r>
-            <m:t>c</m:t>
-          </m:r>
-          <m:r>
-            <m:t>o</m:t>
-          </m:r>
-          <m:r>
-            <m:t>r</m:t>
-          </m:r>
-          <m:sSub>
+          <m:sSubSup>
             <m:e>
               <m:r>
-                <m:t>e</m:t>
+                <m:t>X</m:t>
               </m:r>
             </m:e>
             <m:sub>
@@ -2906,7 +2377,18 @@
                 <m:t>k</m:t>
               </m:r>
             </m:sub>
-          </m:sSub>
+            <m:sup>
+              <m:r>
+                <m:t>A</m:t>
+              </m:r>
+              <m:r>
+                <m:t>Q</m:t>
+              </m:r>
+              <m:r>
+                <m:t>C</m:t>
+              </m:r>
+            </m:sup>
+          </m:sSubSup>
         </m:oMath>
       </m:oMathPara>
     </w:p>

</xml_diff>